<commit_message>
api doc added, endpoints info added to code for a better swagger-ui
</commit_message>
<xml_diff>
--- a/Instructions.docx
+++ b/Instructions.docx
@@ -45,13 +45,7 @@
     </w:p>
     <w:p>
       <w:r>
-        <w:t xml:space="preserve">Java Development Kit (JDK) </w:t>
-      </w:r>
-      <w:r>
-        <w:t>17</w:t>
-      </w:r>
-      <w:r>
-        <w:t xml:space="preserve"> or later installed on your system.</w:t>
+        <w:t>Java Development Kit (JDK) 17 or later installed on your system.</w:t>
       </w:r>
     </w:p>
     <w:p>
@@ -61,13 +55,7 @@
     </w:p>
     <w:p>
       <w:r>
-        <w:t>MySQL 8</w:t>
-      </w:r>
-      <w:r>
-        <w:t xml:space="preserve"> Server</w:t>
-      </w:r>
-      <w:r>
-        <w:t xml:space="preserve"> or later installed and running.</w:t>
+        <w:t>MySQL 8 Server or later installed and running.</w:t>
       </w:r>
     </w:p>
     <w:p/>
@@ -94,13 +82,7 @@
     </w:p>
     <w:p>
       <w:r>
-        <w:t xml:space="preserve">Clone or download </w:t>
-      </w:r>
-      <w:r>
-        <w:t>the</w:t>
-      </w:r>
-      <w:r>
-        <w:t xml:space="preserve"> Java REST API project from </w:t>
+        <w:t xml:space="preserve">Clone or download the Java REST API project from </w:t>
       </w:r>
       <w:hyperlink r:id="rId6" w:history="1">
         <w:r>
@@ -136,86 +118,47 @@
       </w:r>
     </w:p>
     <w:p>
-      <w:proofErr w:type="spellStart"/>
-      <w:r>
-        <w:t>spring.flyway.user</w:t>
-      </w:r>
-      <w:proofErr w:type="spellEnd"/>
-      <w:r>
-        <w:t>=</w:t>
-      </w:r>
-      <w:proofErr w:type="spellStart"/>
+      <w:r>
+        <w:t>spring.flyway.user=your_username_here</w:t>
+      </w:r>
+    </w:p>
+    <w:p>
+      <w:r>
+        <w:t>spring.flyway.password=your_password_here</w:t>
+      </w:r>
+    </w:p>
+    <w:p>
+      <w:r>
+        <w:t>spring.flyway.enabled=false</w:t>
+      </w:r>
+    </w:p>
+    <w:p/>
+    <w:p>
+      <w:r>
+        <w:t>spring.datasource.url=jdbc:mysql://localhost:3306/user_management_crud?createDatabaseIfNotExist=true</w:t>
+      </w:r>
+    </w:p>
+    <w:p>
+      <w:r>
+        <w:t>spring.datasource.username=</w:t>
+      </w:r>
+      <w:r>
+        <w:t xml:space="preserve"> </w:t>
+      </w:r>
       <w:r>
         <w:t>your_username_here</w:t>
       </w:r>
-      <w:proofErr w:type="spellEnd"/>
-    </w:p>
-    <w:p>
-      <w:proofErr w:type="spellStart"/>
-      <w:r>
-        <w:t>spring.flyway.password</w:t>
-      </w:r>
-      <w:proofErr w:type="spellEnd"/>
-      <w:r>
-        <w:t>=</w:t>
-      </w:r>
-      <w:proofErr w:type="spellStart"/>
+    </w:p>
+    <w:p>
+      <w:r>
+        <w:t>spring.datasource.password=</w:t>
+      </w:r>
+      <w:r>
+        <w:t xml:space="preserve"> </w:t>
+      </w:r>
       <w:r>
         <w:t>your_password_here</w:t>
       </w:r>
-      <w:proofErr w:type="spellEnd"/>
-    </w:p>
-    <w:p>
-      <w:proofErr w:type="spellStart"/>
-      <w:r>
-        <w:t>spring.flyway.enabled</w:t>
-      </w:r>
-      <w:proofErr w:type="spellEnd"/>
-      <w:r>
-        <w:t>=false</w:t>
-      </w:r>
-    </w:p>
-    <w:p/>
-    <w:p>
-      <w:r>
-        <w:t>spring.datasource.url=jdbc:mysql://localhost:3306/user_management_crud?createDatabaseIfNotExist=true</w:t>
-      </w:r>
-    </w:p>
-    <w:p>
-      <w:proofErr w:type="spellStart"/>
-      <w:r>
-        <w:t>spring.datasource.username</w:t>
-      </w:r>
-      <w:proofErr w:type="spellEnd"/>
-      <w:r>
-        <w:t>=</w:t>
-      </w:r>
-      <w:r>
-        <w:t xml:space="preserve"> </w:t>
-      </w:r>
-      <w:proofErr w:type="spellStart"/>
-      <w:r>
-        <w:t>your_username_here</w:t>
-      </w:r>
-      <w:proofErr w:type="spellEnd"/>
-    </w:p>
-    <w:p>
-      <w:proofErr w:type="spellStart"/>
-      <w:r>
-        <w:t>spring.datasource.password</w:t>
-      </w:r>
-      <w:proofErr w:type="spellEnd"/>
-      <w:r>
-        <w:t>=</w:t>
-      </w:r>
-      <w:r>
-        <w:t xml:space="preserve"> </w:t>
-      </w:r>
-      <w:proofErr w:type="spellStart"/>
-      <w:r>
-        <w:t>your_password_here</w:t>
-      </w:r>
-      <w:proofErr w:type="spellEnd"/>
     </w:p>
     <w:p/>
     <w:p>
@@ -241,33 +184,12 @@
     </w:p>
     <w:p>
       <w:r>
-        <w:t xml:space="preserve">$ </w:t>
-      </w:r>
-      <w:proofErr w:type="spellStart"/>
-      <w:r>
-        <w:t>mvn</w:t>
-      </w:r>
-      <w:proofErr w:type="spellEnd"/>
-      <w:r>
-        <w:t xml:space="preserve"> </w:t>
-      </w:r>
-      <w:proofErr w:type="spellStart"/>
-      <w:r>
-        <w:t>flyway:migrate</w:t>
-      </w:r>
-      <w:proofErr w:type="spellEnd"/>
-    </w:p>
-    <w:p>
-      <w:r>
-        <w:t>Flyway will execute the database migration scripts located in the project's resources/</w:t>
-      </w:r>
-      <w:proofErr w:type="spellStart"/>
-      <w:r>
-        <w:t>db</w:t>
-      </w:r>
-      <w:proofErr w:type="spellEnd"/>
-      <w:r>
-        <w:t>/migration directory and set up the necessary database schema.</w:t>
+        <w:t>$ mvn flyway:migrate</w:t>
+      </w:r>
+    </w:p>
+    <w:p>
+      <w:r>
+        <w:t>Flyway will execute the database migration scripts located in the project's resources/db/migration directory and set up the necessary database schema.</w:t>
       </w:r>
     </w:p>
     <w:p/>
@@ -296,15 +218,7 @@
     </w:p>
     <w:p>
       <w:r>
-        <w:t xml:space="preserve">$ </w:t>
-      </w:r>
-      <w:proofErr w:type="spellStart"/>
-      <w:r>
-        <w:t>mvn</w:t>
-      </w:r>
-      <w:proofErr w:type="spellEnd"/>
-      <w:r>
-        <w:t xml:space="preserve"> clean install</w:t>
+        <w:t>$ mvn clean install</w:t>
       </w:r>
     </w:p>
     <w:p/>
@@ -331,21 +245,8 @@
     </w:p>
     <w:p>
       <w:r>
-        <w:t xml:space="preserve">$ </w:t>
-      </w:r>
-      <w:proofErr w:type="spellStart"/>
-      <w:r>
-        <w:t>mvn</w:t>
-      </w:r>
-      <w:proofErr w:type="spellEnd"/>
-      <w:r>
-        <w:t xml:space="preserve"> </w:t>
-      </w:r>
-      <w:proofErr w:type="spellStart"/>
-      <w:r>
-        <w:t>spring-boot:run</w:t>
-      </w:r>
-      <w:proofErr w:type="spellEnd"/>
+        <w:t>$ mvn spring-boot:run</w:t>
+      </w:r>
     </w:p>
     <w:p>
       <w:r>
@@ -359,6 +260,19 @@
       </w:r>
       <w:r>
         <w:t>.</w:t>
+      </w:r>
+    </w:p>
+    <w:p>
+      <w:r>
+        <w:t>Swagger can be accessed at (your local host and port)</w:t>
+      </w:r>
+      <w:r>
+        <w:t>/webjars/swagger-ui/index.html</w:t>
+      </w:r>
+    </w:p>
+    <w:p>
+      <w:r>
+        <w:t>A similar but not interactive version is available in the directory too under api-documentation.pdf</w:t>
       </w:r>
     </w:p>
     <w:sectPr>

</xml_diff>

<commit_message>
tables for security and roles added, migration sql added, config writte but there is an httpsecurity bean bug so security does not start
</commit_message>
<xml_diff>
--- a/Instructions.docx
+++ b/Instructions.docx
@@ -108,33 +108,27 @@
     </w:p>
     <w:p>
       <w:r>
-        <w:t>Make sure the schema name is not conflicting with another one of your schemas, if so, please change it.</w:t>
+        <w:t>spring.flyway.url=jdbc:mysql://localhost:3306/user_management_crud?createDatabaseIfNotExist=true</w:t>
+      </w:r>
+    </w:p>
+    <w:p>
+      <w:r>
+        <w:t>spring.flyway.user=your_username_here</w:t>
+      </w:r>
+    </w:p>
+    <w:p>
+      <w:r>
+        <w:t>spring.flyway.password=your_password_here</w:t>
+      </w:r>
+    </w:p>
+    <w:p>
+      <w:r>
+        <w:t>spring.flyway.enabled=false</w:t>
       </w:r>
     </w:p>
     <w:p/>
     <w:p>
       <w:r>
-        <w:t>spring.flyway.url=jdbc:mysql://localhost:3306/user_management_crud?createDatabaseIfNotExist=true</w:t>
-      </w:r>
-    </w:p>
-    <w:p>
-      <w:r>
-        <w:t>spring.flyway.user=your_username_here</w:t>
-      </w:r>
-    </w:p>
-    <w:p>
-      <w:r>
-        <w:t>spring.flyway.password=your_password_here</w:t>
-      </w:r>
-    </w:p>
-    <w:p>
-      <w:r>
-        <w:t>spring.flyway.enabled=false</w:t>
-      </w:r>
-    </w:p>
-    <w:p/>
-    <w:p>
-      <w:r>
         <w:t>spring.datasource.url=jdbc:mysql://localhost:3306/user_management_crud?createDatabaseIfNotExist=true</w:t>
       </w:r>
     </w:p>
@@ -158,6 +152,28 @@
       </w:r>
       <w:r>
         <w:t>your_password_here</w:t>
+      </w:r>
+    </w:p>
+    <w:p>
+      <w:pPr>
+        <w:rPr>
+          <w:i/>
+          <w:iCs/>
+        </w:rPr>
+      </w:pPr>
+      <w:r>
+        <w:rPr>
+          <w:i/>
+          <w:iCs/>
+        </w:rPr>
+        <w:t>NB: Make sure the schema name is not conflicting with another one of your schemas, if so, please change it.</w:t>
+      </w:r>
+      <w:r>
+        <w:rPr>
+          <w:i/>
+          <w:iCs/>
+        </w:rPr>
+        <w:t xml:space="preserve"> As it is in the V1 of flyway migration scripts it will also have to be changed there.</w:t>
       </w:r>
     </w:p>
     <w:p/>

</xml_diff>